<commit_message>
Fehltage und Lehrerliste aus dem Protokoll zu GSO § 40(4) entfernt
</commit_message>
<xml_diff>
--- a/data/Formulare/Halbjahresbericht/Warnungen_GSO_40(4).docx
+++ b/data/Formulare/Halbjahresbericht/Warnungen_GSO_40(4).docx
@@ -328,666 +328,8 @@
     </w:p>
     <w:p>
       <w:pPr>
-        <w:tabs>
-          <w:tab w:val="right" w:pos="3969"/>
-        </w:tabs>
-        <w:spacing w:line="276" w:lineRule="auto"/>
-        <w:contextualSpacing/>
-        <w:rPr>
-          <w:rStyle w:val="Fett"/>
-          <w:rFonts w:ascii="Arial" w:hAnsi="Arial" w:cs="Arial"/>
-          <w:b/>
-          <w:sz w:val="20"/>
-          <w:szCs w:val="24"/>
-        </w:rPr>
-      </w:pPr>
-      <w:r>
-        <w:rPr>
-          <w:rStyle w:val="Fett"/>
-          <w:rFonts w:ascii="Arial" w:hAnsi="Arial" w:cs="Arial"/>
-          <w:b/>
-          <w:sz w:val="20"/>
-          <w:szCs w:val="24"/>
-        </w:rPr>
-        <w:t>Lehrer der Klasse (mit Fach, abgekürzt):</w:t>
-      </w:r>
-    </w:p>
-    <w:tbl>
-      <w:tblPr>
-        <w:tblStyle w:val="Tabellenraster"/>
-        <w:tblW w:w="0" w:type="auto"/>
-        <w:tblLook w:val="04A0" w:firstRow="1" w:lastRow="0" w:firstColumn="1" w:lastColumn="0" w:noHBand="0" w:noVBand="1"/>
-      </w:tblPr>
-      <w:tblGrid>
-        <w:gridCol w:w="4662"/>
-        <w:gridCol w:w="4662"/>
-      </w:tblGrid>
-      <w:tr>
-        <w:tc>
-          <w:tcPr>
-            <w:tcW w:w="4662" w:type="dxa"/>
-          </w:tcPr>
-          <w:p>
-            <w:pPr>
-              <w:tabs>
-                <w:tab w:val="right" w:pos="3969"/>
-              </w:tabs>
-              <w:spacing w:line="276" w:lineRule="auto"/>
-              <w:contextualSpacing/>
-              <w:rPr>
-                <w:rStyle w:val="Fett"/>
-                <w:rFonts w:ascii="Arial" w:hAnsi="Arial" w:cs="Arial"/>
-                <w:sz w:val="20"/>
-                <w:szCs w:val="24"/>
-              </w:rPr>
-            </w:pPr>
-            <w:r>
-              <w:rPr>
-                <w:rStyle w:val="Fett"/>
-                <w:rFonts w:ascii="Arial" w:hAnsi="Arial" w:cs="Arial"/>
-                <w:sz w:val="20"/>
-                <w:szCs w:val="24"/>
-              </w:rPr>
-              <w:t>$L1</w:t>
-            </w:r>
-          </w:p>
-        </w:tc>
-        <w:tc>
-          <w:tcPr>
-            <w:tcW w:w="4662" w:type="dxa"/>
-          </w:tcPr>
-          <w:p>
-            <w:pPr>
-              <w:tabs>
-                <w:tab w:val="right" w:pos="3969"/>
-              </w:tabs>
-              <w:spacing w:line="276" w:lineRule="auto"/>
-              <w:contextualSpacing/>
-              <w:rPr>
-                <w:rStyle w:val="Fett"/>
-                <w:rFonts w:ascii="Arial" w:hAnsi="Arial" w:cs="Arial"/>
-                <w:sz w:val="20"/>
-                <w:szCs w:val="24"/>
-              </w:rPr>
-            </w:pPr>
-            <w:r>
-              <w:rPr>
-                <w:rStyle w:val="Fett"/>
-                <w:rFonts w:ascii="Arial" w:hAnsi="Arial" w:cs="Arial"/>
-                <w:sz w:val="20"/>
-                <w:szCs w:val="24"/>
-              </w:rPr>
-              <w:t>$L2</w:t>
-            </w:r>
-          </w:p>
-        </w:tc>
-      </w:tr>
-    </w:tbl>
-    <w:p>
-      <w:pPr>
         <w:spacing w:after="0" w:line="240" w:lineRule="auto"/>
         <w:contextualSpacing/>
-        <w:rPr>
-          <w:rFonts w:ascii="Arial" w:eastAsia="Times New Roman" w:hAnsi="Arial" w:cs="Arial"/>
-          <w:b/>
-          <w:noProof/>
-          <w:spacing w:val="0"/>
-          <w:sz w:val="28"/>
-          <w:szCs w:val="20"/>
-          <w:lang w:eastAsia="de-DE"/>
-        </w:rPr>
-      </w:pPr>
-    </w:p>
-    <w:p>
-      <w:pPr>
-        <w:tabs>
-          <w:tab w:val="right" w:pos="3969"/>
-        </w:tabs>
-        <w:spacing w:line="276" w:lineRule="auto"/>
-        <w:rPr>
-          <w:rStyle w:val="Fett"/>
-          <w:rFonts w:ascii="Arial" w:hAnsi="Arial" w:cs="Arial"/>
-          <w:b/>
-          <w:sz w:val="20"/>
-          <w:szCs w:val="24"/>
-        </w:rPr>
-      </w:pPr>
-      <w:r>
-        <w:rPr>
-          <w:rStyle w:val="Fett"/>
-          <w:rFonts w:ascii="Arial" w:hAnsi="Arial" w:cs="Arial"/>
-          <w:b/>
-          <w:bCs w:val="0"/>
-          <w:sz w:val="20"/>
-          <w:szCs w:val="24"/>
-        </w:rPr>
-        <w:t>Längere Erkrankungen (mehr als 10 Schultage zusammenhängend)</w:t>
-      </w:r>
-    </w:p>
-    <w:tbl>
-      <w:tblPr>
-        <w:tblStyle w:val="Tabellenraster"/>
-        <w:tblW w:w="0" w:type="auto"/>
-        <w:tblLook w:val="04A0" w:firstRow="1" w:lastRow="0" w:firstColumn="1" w:lastColumn="0" w:noHBand="0" w:noVBand="1"/>
-      </w:tblPr>
-      <w:tblGrid>
-        <w:gridCol w:w="3652"/>
-        <w:gridCol w:w="2552"/>
-        <w:gridCol w:w="3120"/>
-      </w:tblGrid>
-      <w:tr>
-        <w:tc>
-          <w:tcPr>
-            <w:tcW w:w="3652" w:type="dxa"/>
-            <w:tcBorders>
-              <w:top w:val="single" w:sz="4" w:space="0" w:color="auto"/>
-              <w:left w:val="single" w:sz="4" w:space="0" w:color="auto"/>
-              <w:bottom w:val="single" w:sz="4" w:space="0" w:color="auto"/>
-              <w:right w:val="single" w:sz="4" w:space="0" w:color="auto"/>
-            </w:tcBorders>
-            <w:shd w:val="clear" w:color="auto" w:fill="D9D9D9" w:themeFill="background1" w:themeFillShade="D9"/>
-            <w:hideMark/>
-          </w:tcPr>
-          <w:p>
-            <w:pPr>
-              <w:tabs>
-                <w:tab w:val="right" w:pos="3969"/>
-              </w:tabs>
-              <w:spacing w:line="276" w:lineRule="auto"/>
-              <w:rPr>
-                <w:rStyle w:val="Fett"/>
-                <w:rFonts w:ascii="Arial" w:hAnsi="Arial" w:cs="Arial"/>
-                <w:b/>
-                <w:bCs w:val="0"/>
-                <w:sz w:val="20"/>
-                <w:szCs w:val="24"/>
-              </w:rPr>
-            </w:pPr>
-            <w:r>
-              <w:rPr>
-                <w:rStyle w:val="Fett"/>
-                <w:rFonts w:ascii="Arial" w:hAnsi="Arial" w:cs="Arial"/>
-                <w:b/>
-                <w:bCs w:val="0"/>
-                <w:sz w:val="20"/>
-                <w:szCs w:val="24"/>
-              </w:rPr>
-              <w:t>Familienname, Rufname</w:t>
-            </w:r>
-          </w:p>
-        </w:tc>
-        <w:tc>
-          <w:tcPr>
-            <w:tcW w:w="2552" w:type="dxa"/>
-            <w:tcBorders>
-              <w:top w:val="single" w:sz="4" w:space="0" w:color="auto"/>
-              <w:left w:val="single" w:sz="4" w:space="0" w:color="auto"/>
-              <w:bottom w:val="single" w:sz="4" w:space="0" w:color="auto"/>
-              <w:right w:val="single" w:sz="4" w:space="0" w:color="auto"/>
-            </w:tcBorders>
-            <w:shd w:val="clear" w:color="auto" w:fill="D9D9D9" w:themeFill="background1" w:themeFillShade="D9"/>
-            <w:hideMark/>
-          </w:tcPr>
-          <w:p>
-            <w:pPr>
-              <w:tabs>
-                <w:tab w:val="right" w:pos="3969"/>
-              </w:tabs>
-              <w:spacing w:line="276" w:lineRule="auto"/>
-              <w:rPr>
-                <w:rStyle w:val="Fett"/>
-                <w:rFonts w:ascii="Arial" w:hAnsi="Arial" w:cs="Arial"/>
-                <w:b/>
-                <w:bCs w:val="0"/>
-                <w:sz w:val="20"/>
-                <w:szCs w:val="24"/>
-              </w:rPr>
-            </w:pPr>
-            <w:r>
-              <w:rPr>
-                <w:rStyle w:val="Fett"/>
-                <w:rFonts w:ascii="Arial" w:hAnsi="Arial" w:cs="Arial"/>
-                <w:b/>
-                <w:bCs w:val="0"/>
-                <w:sz w:val="20"/>
-                <w:szCs w:val="24"/>
-              </w:rPr>
-              <w:t>Dauer (gesamt)</w:t>
-            </w:r>
-          </w:p>
-        </w:tc>
-        <w:tc>
-          <w:tcPr>
-            <w:tcW w:w="3120" w:type="dxa"/>
-            <w:tcBorders>
-              <w:top w:val="single" w:sz="4" w:space="0" w:color="auto"/>
-              <w:left w:val="single" w:sz="4" w:space="0" w:color="auto"/>
-              <w:bottom w:val="single" w:sz="4" w:space="0" w:color="auto"/>
-              <w:right w:val="single" w:sz="4" w:space="0" w:color="auto"/>
-            </w:tcBorders>
-            <w:shd w:val="clear" w:color="auto" w:fill="D9D9D9" w:themeFill="background1" w:themeFillShade="D9"/>
-            <w:hideMark/>
-          </w:tcPr>
-          <w:p>
-            <w:pPr>
-              <w:tabs>
-                <w:tab w:val="right" w:pos="3969"/>
-              </w:tabs>
-              <w:spacing w:line="276" w:lineRule="auto"/>
-              <w:rPr>
-                <w:rStyle w:val="Fett"/>
-                <w:rFonts w:ascii="Arial" w:hAnsi="Arial" w:cs="Arial"/>
-                <w:b/>
-                <w:bCs w:val="0"/>
-                <w:sz w:val="20"/>
-                <w:szCs w:val="24"/>
-              </w:rPr>
-            </w:pPr>
-            <w:r>
-              <w:rPr>
-                <w:rStyle w:val="Fett"/>
-                <w:rFonts w:ascii="Arial" w:hAnsi="Arial" w:cs="Arial"/>
-                <w:b/>
-                <w:bCs w:val="0"/>
-                <w:sz w:val="20"/>
-                <w:szCs w:val="24"/>
-              </w:rPr>
-              <w:t>Grund</w:t>
-            </w:r>
-          </w:p>
-        </w:tc>
-      </w:tr>
-      <w:tr>
-        <w:tc>
-          <w:tcPr>
-            <w:tcW w:w="3652" w:type="dxa"/>
-            <w:tcBorders>
-              <w:top w:val="single" w:sz="4" w:space="0" w:color="auto"/>
-              <w:left w:val="single" w:sz="4" w:space="0" w:color="auto"/>
-              <w:bottom w:val="single" w:sz="4" w:space="0" w:color="auto"/>
-              <w:right w:val="single" w:sz="4" w:space="0" w:color="auto"/>
-            </w:tcBorders>
-            <w:hideMark/>
-          </w:tcPr>
-          <w:p>
-            <w:pPr>
-              <w:tabs>
-                <w:tab w:val="right" w:pos="3969"/>
-              </w:tabs>
-              <w:spacing w:line="276" w:lineRule="auto"/>
-              <w:rPr>
-                <w:rStyle w:val="Fett"/>
-                <w:rFonts w:ascii="Arial" w:hAnsi="Arial" w:cs="Arial"/>
-                <w:bCs w:val="0"/>
-                <w:sz w:val="20"/>
-                <w:szCs w:val="24"/>
-              </w:rPr>
-            </w:pPr>
-            <w:r>
-              <w:rPr>
-                <w:rStyle w:val="Fett"/>
-                <w:rFonts w:ascii="Arial" w:hAnsi="Arial" w:cs="Arial"/>
-                <w:sz w:val="20"/>
-                <w:szCs w:val="24"/>
-              </w:rPr>
-              <w:t>$EN</w:t>
-            </w:r>
-          </w:p>
-        </w:tc>
-        <w:tc>
-          <w:tcPr>
-            <w:tcW w:w="2552" w:type="dxa"/>
-            <w:tcBorders>
-              <w:top w:val="single" w:sz="4" w:space="0" w:color="auto"/>
-              <w:left w:val="single" w:sz="4" w:space="0" w:color="auto"/>
-              <w:bottom w:val="single" w:sz="4" w:space="0" w:color="auto"/>
-              <w:right w:val="single" w:sz="4" w:space="0" w:color="auto"/>
-            </w:tcBorders>
-            <w:hideMark/>
-          </w:tcPr>
-          <w:p>
-            <w:pPr>
-              <w:tabs>
-                <w:tab w:val="right" w:pos="3969"/>
-              </w:tabs>
-              <w:spacing w:line="276" w:lineRule="auto"/>
-              <w:rPr>
-                <w:rStyle w:val="Fett"/>
-                <w:rFonts w:ascii="Arial" w:hAnsi="Arial" w:cs="Arial"/>
-                <w:sz w:val="20"/>
-                <w:szCs w:val="24"/>
-              </w:rPr>
-            </w:pPr>
-            <w:r>
-              <w:rPr>
-                <w:rStyle w:val="Fett"/>
-                <w:rFonts w:ascii="Arial" w:hAnsi="Arial" w:cs="Arial"/>
-                <w:sz w:val="20"/>
-                <w:szCs w:val="24"/>
-              </w:rPr>
-              <w:t>$ET</w:t>
-            </w:r>
-          </w:p>
-        </w:tc>
-        <w:tc>
-          <w:tcPr>
-            <w:tcW w:w="3120" w:type="dxa"/>
-            <w:tcBorders>
-              <w:top w:val="single" w:sz="4" w:space="0" w:color="auto"/>
-              <w:left w:val="single" w:sz="4" w:space="0" w:color="auto"/>
-              <w:bottom w:val="single" w:sz="4" w:space="0" w:color="auto"/>
-              <w:right w:val="single" w:sz="4" w:space="0" w:color="auto"/>
-            </w:tcBorders>
-          </w:tcPr>
-          <w:p>
-            <w:pPr>
-              <w:tabs>
-                <w:tab w:val="right" w:pos="3969"/>
-              </w:tabs>
-              <w:spacing w:line="276" w:lineRule="auto"/>
-              <w:rPr>
-                <w:rStyle w:val="Fett"/>
-                <w:rFonts w:ascii="Arial" w:hAnsi="Arial" w:cs="Arial"/>
-                <w:sz w:val="20"/>
-                <w:szCs w:val="24"/>
-              </w:rPr>
-            </w:pPr>
-          </w:p>
-        </w:tc>
-      </w:tr>
-    </w:tbl>
-    <w:p>
-      <w:pPr>
-        <w:tabs>
-          <w:tab w:val="right" w:pos="3969"/>
-        </w:tabs>
-        <w:spacing w:line="276" w:lineRule="auto"/>
-        <w:rPr>
-          <w:rStyle w:val="Fett"/>
-          <w:rFonts w:ascii="Arial" w:hAnsi="Arial" w:cs="Arial"/>
-          <w:b/>
-          <w:sz w:val="20"/>
-          <w:szCs w:val="24"/>
-        </w:rPr>
-      </w:pPr>
-    </w:p>
-    <w:p>
-      <w:pPr>
-        <w:tabs>
-          <w:tab w:val="right" w:pos="3969"/>
-        </w:tabs>
-        <w:spacing w:line="276" w:lineRule="auto"/>
-        <w:rPr>
-          <w:rStyle w:val="Fett"/>
-          <w:rFonts w:ascii="Arial" w:hAnsi="Arial" w:cs="Arial"/>
-          <w:b/>
-          <w:bCs w:val="0"/>
-          <w:sz w:val="20"/>
-          <w:szCs w:val="24"/>
-        </w:rPr>
-      </w:pPr>
-      <w:r>
-        <w:rPr>
-          <w:rStyle w:val="Fett"/>
-          <w:rFonts w:ascii="Arial" w:hAnsi="Arial" w:cs="Arial"/>
-          <w:b/>
-          <w:bCs w:val="0"/>
-          <w:sz w:val="20"/>
-          <w:szCs w:val="24"/>
-        </w:rPr>
-        <w:t>Häufige Versäumnisse (mehr als 5 Tage insgesamt)</w:t>
-      </w:r>
-    </w:p>
-    <w:tbl>
-      <w:tblPr>
-        <w:tblStyle w:val="Tabellenraster"/>
-        <w:tblW w:w="0" w:type="auto"/>
-        <w:tblLook w:val="04A0" w:firstRow="1" w:lastRow="0" w:firstColumn="1" w:lastColumn="0" w:noHBand="0" w:noVBand="1"/>
-      </w:tblPr>
-      <w:tblGrid>
-        <w:gridCol w:w="3652"/>
-        <w:gridCol w:w="2552"/>
-        <w:gridCol w:w="3120"/>
-      </w:tblGrid>
-      <w:tr>
-        <w:tc>
-          <w:tcPr>
-            <w:tcW w:w="3652" w:type="dxa"/>
-            <w:tcBorders>
-              <w:top w:val="single" w:sz="4" w:space="0" w:color="auto"/>
-              <w:left w:val="single" w:sz="4" w:space="0" w:color="auto"/>
-              <w:bottom w:val="single" w:sz="4" w:space="0" w:color="auto"/>
-              <w:right w:val="single" w:sz="4" w:space="0" w:color="auto"/>
-            </w:tcBorders>
-            <w:shd w:val="clear" w:color="auto" w:fill="D9D9D9" w:themeFill="background1" w:themeFillShade="D9"/>
-            <w:hideMark/>
-          </w:tcPr>
-          <w:p>
-            <w:pPr>
-              <w:tabs>
-                <w:tab w:val="right" w:pos="3969"/>
-              </w:tabs>
-              <w:spacing w:line="276" w:lineRule="auto"/>
-              <w:rPr>
-                <w:rStyle w:val="Fett"/>
-                <w:rFonts w:ascii="Arial" w:hAnsi="Arial" w:cs="Arial"/>
-                <w:b/>
-                <w:bCs w:val="0"/>
-                <w:sz w:val="20"/>
-                <w:szCs w:val="24"/>
-              </w:rPr>
-            </w:pPr>
-            <w:r>
-              <w:rPr>
-                <w:rStyle w:val="Fett"/>
-                <w:rFonts w:ascii="Arial" w:hAnsi="Arial" w:cs="Arial"/>
-                <w:b/>
-                <w:bCs w:val="0"/>
-                <w:sz w:val="20"/>
-                <w:szCs w:val="24"/>
-              </w:rPr>
-              <w:t>Familienname, Rufname</w:t>
-            </w:r>
-          </w:p>
-        </w:tc>
-        <w:tc>
-          <w:tcPr>
-            <w:tcW w:w="2552" w:type="dxa"/>
-            <w:tcBorders>
-              <w:top w:val="single" w:sz="4" w:space="0" w:color="auto"/>
-              <w:left w:val="single" w:sz="4" w:space="0" w:color="auto"/>
-              <w:bottom w:val="single" w:sz="4" w:space="0" w:color="auto"/>
-              <w:right w:val="single" w:sz="4" w:space="0" w:color="auto"/>
-            </w:tcBorders>
-            <w:shd w:val="clear" w:color="auto" w:fill="D9D9D9" w:themeFill="background1" w:themeFillShade="D9"/>
-            <w:hideMark/>
-          </w:tcPr>
-          <w:p>
-            <w:pPr>
-              <w:tabs>
-                <w:tab w:val="right" w:pos="3969"/>
-              </w:tabs>
-              <w:spacing w:line="276" w:lineRule="auto"/>
-              <w:rPr>
-                <w:rStyle w:val="Fett"/>
-                <w:rFonts w:ascii="Arial" w:hAnsi="Arial" w:cs="Arial"/>
-                <w:b/>
-                <w:bCs w:val="0"/>
-                <w:sz w:val="20"/>
-                <w:szCs w:val="24"/>
-              </w:rPr>
-            </w:pPr>
-            <w:r>
-              <w:rPr>
-                <w:rStyle w:val="Fett"/>
-                <w:rFonts w:ascii="Arial" w:hAnsi="Arial" w:cs="Arial"/>
-                <w:b/>
-                <w:bCs w:val="0"/>
-                <w:sz w:val="20"/>
-                <w:szCs w:val="24"/>
-              </w:rPr>
-              <w:t>Dauer</w:t>
-            </w:r>
-          </w:p>
-        </w:tc>
-        <w:tc>
-          <w:tcPr>
-            <w:tcW w:w="3120" w:type="dxa"/>
-            <w:tcBorders>
-              <w:top w:val="single" w:sz="4" w:space="0" w:color="auto"/>
-              <w:left w:val="single" w:sz="4" w:space="0" w:color="auto"/>
-              <w:bottom w:val="single" w:sz="4" w:space="0" w:color="auto"/>
-              <w:right w:val="single" w:sz="4" w:space="0" w:color="auto"/>
-            </w:tcBorders>
-            <w:shd w:val="clear" w:color="auto" w:fill="D9D9D9" w:themeFill="background1" w:themeFillShade="D9"/>
-            <w:hideMark/>
-          </w:tcPr>
-          <w:p>
-            <w:pPr>
-              <w:tabs>
-                <w:tab w:val="right" w:pos="3969"/>
-              </w:tabs>
-              <w:spacing w:line="276" w:lineRule="auto"/>
-              <w:rPr>
-                <w:rStyle w:val="Fett"/>
-                <w:rFonts w:ascii="Arial" w:hAnsi="Arial" w:cs="Arial"/>
-                <w:b/>
-                <w:bCs w:val="0"/>
-                <w:sz w:val="20"/>
-                <w:szCs w:val="24"/>
-              </w:rPr>
-            </w:pPr>
-            <w:r>
-              <w:rPr>
-                <w:rStyle w:val="Fett"/>
-                <w:rFonts w:ascii="Arial" w:hAnsi="Arial" w:cs="Arial"/>
-                <w:b/>
-                <w:bCs w:val="0"/>
-                <w:sz w:val="20"/>
-                <w:szCs w:val="24"/>
-              </w:rPr>
-              <w:t>Grund</w:t>
-            </w:r>
-          </w:p>
-        </w:tc>
-      </w:tr>
-      <w:tr>
-        <w:tc>
-          <w:tcPr>
-            <w:tcW w:w="3652" w:type="dxa"/>
-            <w:tcBorders>
-              <w:top w:val="single" w:sz="4" w:space="0" w:color="auto"/>
-              <w:left w:val="single" w:sz="4" w:space="0" w:color="auto"/>
-              <w:bottom w:val="single" w:sz="4" w:space="0" w:color="auto"/>
-              <w:right w:val="single" w:sz="4" w:space="0" w:color="auto"/>
-            </w:tcBorders>
-            <w:hideMark/>
-          </w:tcPr>
-          <w:p>
-            <w:pPr>
-              <w:tabs>
-                <w:tab w:val="right" w:pos="3969"/>
-              </w:tabs>
-              <w:spacing w:line="276" w:lineRule="auto"/>
-              <w:rPr>
-                <w:rStyle w:val="Fett"/>
-                <w:rFonts w:ascii="Arial" w:hAnsi="Arial" w:cs="Arial"/>
-                <w:bCs w:val="0"/>
-                <w:sz w:val="20"/>
-                <w:szCs w:val="24"/>
-              </w:rPr>
-            </w:pPr>
-            <w:r>
-              <w:rPr>
-                <w:rStyle w:val="Fett"/>
-                <w:rFonts w:ascii="Arial" w:hAnsi="Arial" w:cs="Arial"/>
-                <w:sz w:val="20"/>
-                <w:szCs w:val="24"/>
-              </w:rPr>
-              <w:t>$HN</w:t>
-            </w:r>
-          </w:p>
-        </w:tc>
-        <w:tc>
-          <w:tcPr>
-            <w:tcW w:w="2552" w:type="dxa"/>
-            <w:tcBorders>
-              <w:top w:val="single" w:sz="4" w:space="0" w:color="auto"/>
-              <w:left w:val="single" w:sz="4" w:space="0" w:color="auto"/>
-              <w:bottom w:val="single" w:sz="4" w:space="0" w:color="auto"/>
-              <w:right w:val="single" w:sz="4" w:space="0" w:color="auto"/>
-            </w:tcBorders>
-            <w:hideMark/>
-          </w:tcPr>
-          <w:p>
-            <w:pPr>
-              <w:tabs>
-                <w:tab w:val="right" w:pos="3969"/>
-              </w:tabs>
-              <w:spacing w:line="276" w:lineRule="auto"/>
-              <w:rPr>
-                <w:rStyle w:val="Fett"/>
-                <w:rFonts w:ascii="Arial" w:hAnsi="Arial" w:cs="Arial"/>
-                <w:sz w:val="20"/>
-                <w:szCs w:val="24"/>
-              </w:rPr>
-            </w:pPr>
-            <w:r>
-              <w:rPr>
-                <w:rStyle w:val="Fett"/>
-                <w:rFonts w:ascii="Arial" w:hAnsi="Arial" w:cs="Arial"/>
-                <w:sz w:val="20"/>
-                <w:szCs w:val="24"/>
-              </w:rPr>
-              <w:t>$HT</w:t>
-            </w:r>
-          </w:p>
-        </w:tc>
-        <w:tc>
-          <w:tcPr>
-            <w:tcW w:w="3120" w:type="dxa"/>
-            <w:tcBorders>
-              <w:top w:val="single" w:sz="4" w:space="0" w:color="auto"/>
-              <w:left w:val="single" w:sz="4" w:space="0" w:color="auto"/>
-              <w:bottom w:val="single" w:sz="4" w:space="0" w:color="auto"/>
-              <w:right w:val="single" w:sz="4" w:space="0" w:color="auto"/>
-            </w:tcBorders>
-          </w:tcPr>
-          <w:p>
-            <w:pPr>
-              <w:tabs>
-                <w:tab w:val="right" w:pos="3969"/>
-              </w:tabs>
-              <w:spacing w:line="276" w:lineRule="auto"/>
-              <w:rPr>
-                <w:rStyle w:val="Fett"/>
-                <w:rFonts w:ascii="Arial" w:hAnsi="Arial" w:cs="Arial"/>
-                <w:sz w:val="20"/>
-                <w:szCs w:val="24"/>
-              </w:rPr>
-            </w:pPr>
-          </w:p>
-        </w:tc>
-      </w:tr>
-    </w:tbl>
-    <w:p>
-      <w:pPr>
-        <w:spacing w:after="0" w:line="240" w:lineRule="auto"/>
-        <w:contextualSpacing/>
-        <w:rPr>
-          <w:rFonts w:ascii="Arial" w:eastAsia="Times New Roman" w:hAnsi="Arial" w:cs="Arial"/>
-          <w:b/>
-          <w:noProof/>
-          <w:spacing w:val="0"/>
-          <w:sz w:val="28"/>
-          <w:szCs w:val="20"/>
-          <w:lang w:eastAsia="de-DE"/>
-        </w:rPr>
-      </w:pPr>
-    </w:p>
-    <w:p>
-      <w:pPr>
-        <w:spacing w:after="200" w:line="276" w:lineRule="auto"/>
         <w:rPr>
           <w:rFonts w:ascii="Arial" w:eastAsia="Times New Roman" w:hAnsi="Arial" w:cs="Arial"/>
           <w:b/>
@@ -998,6 +340,8 @@
           <w:lang w:eastAsia="de-DE"/>
         </w:rPr>
       </w:pPr>
+      <w:bookmarkStart w:id="0" w:name="_GoBack"/>
+      <w:bookmarkEnd w:id="0"/>
       <w:r>
         <w:rPr>
           <w:rFonts w:ascii="Arial" w:eastAsia="Times New Roman" w:hAnsi="Arial" w:cs="Arial"/>
@@ -1008,34 +352,6 @@
           <w:szCs w:val="20"/>
           <w:lang w:eastAsia="de-DE"/>
         </w:rPr>
-        <w:br w:type="page"/>
-      </w:r>
-    </w:p>
-    <w:p>
-      <w:pPr>
-        <w:spacing w:after="0" w:line="240" w:lineRule="auto"/>
-        <w:contextualSpacing/>
-        <w:rPr>
-          <w:rFonts w:ascii="Arial" w:eastAsia="Times New Roman" w:hAnsi="Arial" w:cs="Arial"/>
-          <w:b/>
-          <w:noProof/>
-          <w:spacing w:val="0"/>
-          <w:sz w:val="20"/>
-          <w:szCs w:val="20"/>
-          <w:lang w:eastAsia="de-DE"/>
-        </w:rPr>
-      </w:pPr>
-      <w:r>
-        <w:rPr>
-          <w:rFonts w:ascii="Arial" w:eastAsia="Times New Roman" w:hAnsi="Arial" w:cs="Arial"/>
-          <w:b/>
-          <w:noProof/>
-          <w:spacing w:val="0"/>
-          <w:sz w:val="20"/>
-          <w:szCs w:val="20"/>
-          <w:lang w:eastAsia="de-DE"/>
-        </w:rPr>
-        <w:lastRenderedPageBreak/>
         <w:t>Gefährdung/Gefahr der Abweisung</w:t>
       </w:r>
       <w:r>
@@ -1835,8 +1151,6 @@
           <w:szCs w:val="24"/>
         </w:rPr>
       </w:pPr>
-      <w:bookmarkStart w:id="0" w:name="_GoBack"/>
-      <w:bookmarkEnd w:id="0"/>
     </w:p>
     <w:p>
       <w:pPr>
@@ -2260,7 +1574,7 @@
         </mc:Choice>
         <mc:Fallback>
           <w:pict>
-            <v:line w14:anchorId="68EC251B" id="Gerade Verbindung 5" o:spid="_x0000_s1026" style="position:absolute;z-index:-251658240;visibility:visible;mso-wrap-style:square;mso-width-percent:0;mso-height-percent:0;mso-wrap-distance-left:9pt;mso-wrap-distance-top:0;mso-wrap-distance-right:9pt;mso-wrap-distance-bottom:0;mso-position-horizontal:absolute;mso-position-horizontal-relative:page;mso-position-vertical:absolute;mso-position-vertical-relative:page;mso-width-percent:0;mso-height-percent:0;mso-width-relative:margin;mso-height-relative:margin" from="0,421pt" to="11.35pt,421pt" o:gfxdata="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" strokecolor="black [3213]" strokeweight=".5pt">
+            <v:line w14:anchorId="0741397A" id="Gerade Verbindung 5" o:spid="_x0000_s1026" style="position:absolute;z-index:-251658240;visibility:visible;mso-wrap-style:square;mso-width-percent:0;mso-height-percent:0;mso-wrap-distance-left:9pt;mso-wrap-distance-top:0;mso-wrap-distance-right:9pt;mso-wrap-distance-bottom:0;mso-position-horizontal:absolute;mso-position-horizontal-relative:page;mso-position-vertical:absolute;mso-position-vertical-relative:page;mso-width-percent:0;mso-height-percent:0;mso-width-relative:margin;mso-height-relative:margin" from="0,421pt" to="11.35pt,421pt" o:gfxdata="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" strokecolor="black [3213]" strokeweight=".5pt">
               <w10:wrap anchorx="page" anchory="page"/>
             </v:line>
           </w:pict>
@@ -2338,7 +1652,7 @@
         </mc:Choice>
         <mc:Fallback>
           <w:pict>
-            <v:line w14:anchorId="560D3650" id="Gerade Verbindung 6" o:spid="_x0000_s1026" style="position:absolute;z-index:-251659264;visibility:visible;mso-wrap-style:square;mso-width-percent:0;mso-height-percent:0;mso-wrap-distance-left:9pt;mso-wrap-distance-top:0;mso-wrap-distance-right:9pt;mso-wrap-distance-bottom:0;mso-position-horizontal:absolute;mso-position-horizontal-relative:page;mso-position-vertical:absolute;mso-position-vertical-relative:page;mso-width-percent:0;mso-height-percent:0;mso-width-relative:margin;mso-height-relative:margin" from="0,297.7pt" to="11.35pt,297.7pt" o:gfxdata="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" strokecolor="black [3213]" strokeweight=".5pt">
+            <v:line w14:anchorId="1D38919B" id="Gerade Verbindung 6" o:spid="_x0000_s1026" style="position:absolute;z-index:-251659264;visibility:visible;mso-wrap-style:square;mso-width-percent:0;mso-height-percent:0;mso-wrap-distance-left:9pt;mso-wrap-distance-top:0;mso-wrap-distance-right:9pt;mso-wrap-distance-bottom:0;mso-position-horizontal:absolute;mso-position-horizontal-relative:page;mso-position-vertical:absolute;mso-position-vertical-relative:page;mso-width-percent:0;mso-height-percent:0;mso-width-relative:margin;mso-height-relative:margin" from="0,297.7pt" to="11.35pt,297.7pt" o:gfxdata="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" strokecolor="black [3213]" strokeweight=".5pt">
               <w10:wrap anchorx="page" anchory="page"/>
             </v:line>
           </w:pict>
@@ -3526,7 +2840,7 @@
 </file>
 
 <file path=customXml/itemProps1.xml><?xml version="1.0" encoding="utf-8"?>
-<ds:datastoreItem xmlns:ds="http://schemas.openxmlformats.org/officeDocument/2006/customXml" ds:itemID="{2C8EE76E-30E3-44B9-80F9-94446159475D}">
+<ds:datastoreItem xmlns:ds="http://schemas.openxmlformats.org/officeDocument/2006/customXml" ds:itemID="{6268CDA1-CE11-414C-AC2A-2AC3E25F8990}">
   <ds:schemaRefs>
     <ds:schemaRef ds:uri="http://schemas.openxmlformats.org/officeDocument/2006/bibliography"/>
   </ds:schemaRefs>

</xml_diff>